<commit_message>
Till Section - 7(Before ECommerce App)
</commit_message>
<xml_diff>
--- a/Notes.docx
+++ b/Notes.docx
@@ -175,8 +175,7 @@
     <w:p>
       <w:pPr>
         <w:rPr>
-          <w:b/>
-          <w:bCs/>
+          <w:noProof/>
         </w:rPr>
       </w:pPr>
       <w:r>
@@ -220,6 +219,1508 @@
         </w:drawing>
       </w:r>
     </w:p>
+    <w:p/>
+    <w:p>
+      <w:pPr>
+        <w:rPr>
+          <w:noProof/>
+        </w:rPr>
+      </w:pPr>
+    </w:p>
+    <w:p>
+      <w:pPr>
+        <w:rPr>
+          <w:b/>
+          <w:bCs/>
+        </w:rPr>
+      </w:pPr>
+      <w:r>
+        <w:rPr>
+          <w:b/>
+          <w:bCs/>
+        </w:rPr>
+        <w:t>Why we need Node JS when we work with Appium?</w:t>
+      </w:r>
+    </w:p>
+    <w:p>
+      <w:r>
+        <w:rPr>
+          <w:b/>
+          <w:bCs/>
+        </w:rPr>
+        <w:tab/>
+      </w:r>
+      <w:r>
+        <w:t>Appium server is written in JS. So, to install and run the Appium server we need Node JS.</w:t>
+      </w:r>
+    </w:p>
+    <w:p/>
+    <w:p/>
+    <w:p>
+      <w:pPr>
+        <w:rPr>
+          <w:b/>
+          <w:bCs/>
+          <w:noProof/>
+        </w:rPr>
+      </w:pPr>
+      <w:r>
+        <w:rPr>
+          <w:b/>
+          <w:bCs/>
+          <w:noProof/>
+        </w:rPr>
+        <w:t>Steps to configure Appium in Windows:</w:t>
+      </w:r>
+    </w:p>
+    <w:p>
+      <w:pPr>
+        <w:rPr>
+          <w:noProof/>
+        </w:rPr>
+      </w:pPr>
+      <w:r>
+        <w:rPr>
+          <w:b/>
+          <w:bCs/>
+          <w:noProof/>
+        </w:rPr>
+        <w:tab/>
+      </w:r>
+      <w:r>
+        <w:rPr>
+          <w:noProof/>
+        </w:rPr>
+        <w:t>Download JAVA</w:t>
+      </w:r>
+    </w:p>
+    <w:p>
+      <w:pPr>
+        <w:rPr>
+          <w:noProof/>
+        </w:rPr>
+      </w:pPr>
+      <w:r>
+        <w:rPr>
+          <w:noProof/>
+        </w:rPr>
+        <w:lastRenderedPageBreak/>
+        <w:tab/>
+        <w:t>Download Android Studio and Findout the SDK Path</w:t>
+      </w:r>
+    </w:p>
+    <w:p>
+      <w:pPr>
+        <w:rPr>
+          <w:noProof/>
+        </w:rPr>
+      </w:pPr>
+      <w:r>
+        <w:rPr>
+          <w:noProof/>
+        </w:rPr>
+        <w:tab/>
+        <w:t>Download Node Js</w:t>
+      </w:r>
+    </w:p>
+    <w:p>
+      <w:pPr>
+        <w:rPr>
+          <w:noProof/>
+        </w:rPr>
+      </w:pPr>
+      <w:r>
+        <w:rPr>
+          <w:noProof/>
+        </w:rPr>
+        <w:tab/>
+        <w:t>Set (Java, Android SDK, Node JS) Home Paths in System Variables</w:t>
+      </w:r>
+    </w:p>
+    <w:p>
+      <w:pPr>
+        <w:rPr>
+          <w:noProof/>
+        </w:rPr>
+      </w:pPr>
+      <w:r>
+        <w:rPr>
+          <w:noProof/>
+        </w:rPr>
+        <w:tab/>
+        <w:t>Open Android Studio and Configure Emulator / Virtual Device</w:t>
+      </w:r>
+    </w:p>
+    <w:p>
+      <w:pPr>
+        <w:rPr>
+          <w:noProof/>
+        </w:rPr>
+      </w:pPr>
+      <w:r>
+        <w:rPr>
+          <w:noProof/>
+        </w:rPr>
+        <w:tab/>
+        <w:t>Install and start the Appium Driver via Node</w:t>
+      </w:r>
+    </w:p>
+    <w:p>
+      <w:pPr>
+        <w:rPr>
+          <w:noProof/>
+        </w:rPr>
+      </w:pPr>
+      <w:r>
+        <w:rPr>
+          <w:noProof/>
+        </w:rPr>
+        <w:tab/>
+        <w:t>Install Eclipse Editor</w:t>
+      </w:r>
+    </w:p>
+    <w:p>
+      <w:pPr>
+        <w:rPr>
+          <w:noProof/>
+        </w:rPr>
+      </w:pPr>
+      <w:r>
+        <w:rPr>
+          <w:noProof/>
+        </w:rPr>
+        <w:tab/>
+        <w:t>Understand the desired capabilities to setup the Environment in the Appium</w:t>
+      </w:r>
+    </w:p>
+    <w:p>
+      <w:pPr>
+        <w:rPr>
+          <w:noProof/>
+        </w:rPr>
+      </w:pPr>
+      <w:r>
+        <w:rPr>
+          <w:noProof/>
+        </w:rPr>
+        <w:tab/>
+        <w:t>Appium first program to invoke the Android Apps.</w:t>
+      </w:r>
+    </w:p>
+    <w:p>
+      <w:pPr>
+        <w:rPr>
+          <w:noProof/>
+        </w:rPr>
+      </w:pPr>
+    </w:p>
+    <w:p>
+      <w:pPr>
+        <w:rPr>
+          <w:noProof/>
+        </w:rPr>
+      </w:pPr>
+    </w:p>
+    <w:p>
+      <w:pPr>
+        <w:rPr>
+          <w:noProof/>
+        </w:rPr>
+      </w:pPr>
+      <w:r>
+        <w:rPr>
+          <w:noProof/>
+        </w:rPr>
+        <w:drawing>
+          <wp:inline distT="0" distB="0" distL="0" distR="0" wp14:anchorId="04F458F3" wp14:editId="236E1979">
+            <wp:extent cx="3632200" cy="3162300"/>
+            <wp:effectExtent l="0" t="0" r="6350" b="0"/>
+            <wp:docPr id="4" name="Picture 4" descr="Text, letter&#10;&#10;Description automatically generated"/>
+            <wp:cNvGraphicFramePr>
+              <a:graphicFrameLocks xmlns:a="http://schemas.openxmlformats.org/drawingml/2006/main" noChangeAspect="1"/>
+            </wp:cNvGraphicFramePr>
+            <a:graphic xmlns:a="http://schemas.openxmlformats.org/drawingml/2006/main">
+              <a:graphicData uri="http://schemas.openxmlformats.org/drawingml/2006/picture">
+                <pic:pic xmlns:pic="http://schemas.openxmlformats.org/drawingml/2006/picture">
+                  <pic:nvPicPr>
+                    <pic:cNvPr id="4" name="Picture 4" descr="Text, letter&#10;&#10;Description automatically generated"/>
+                    <pic:cNvPicPr/>
+                  </pic:nvPicPr>
+                  <pic:blipFill rotWithShape="1">
+                    <a:blip r:embed="rId5"/>
+                    <a:srcRect l="21261" t="2089" r="17627" b="3324"/>
+                    <a:stretch/>
+                  </pic:blipFill>
+                  <pic:spPr bwMode="auto">
+                    <a:xfrm>
+                      <a:off x="0" y="0"/>
+                      <a:ext cx="3632200" cy="3162300"/>
+                    </a:xfrm>
+                    <a:prstGeom prst="rect">
+                      <a:avLst/>
+                    </a:prstGeom>
+                    <a:ln>
+                      <a:noFill/>
+                    </a:ln>
+                    <a:extLst>
+                      <a:ext uri="{53640926-AAD7-44D8-BBD7-CCE9431645EC}">
+                        <a14:shadowObscured xmlns:a14="http://schemas.microsoft.com/office/drawing/2010/main"/>
+                      </a:ext>
+                    </a:extLst>
+                  </pic:spPr>
+                </pic:pic>
+              </a:graphicData>
+            </a:graphic>
+          </wp:inline>
+        </w:drawing>
+      </w:r>
+    </w:p>
+    <w:p>
+      <w:pPr>
+        <w:rPr>
+          <w:noProof/>
+        </w:rPr>
+      </w:pPr>
+    </w:p>
+    <w:p>
+      <w:pPr>
+        <w:rPr>
+          <w:noProof/>
+        </w:rPr>
+      </w:pPr>
+    </w:p>
+    <w:p>
+      <w:pPr>
+        <w:rPr>
+          <w:noProof/>
+        </w:rPr>
+      </w:pPr>
+      <w:r>
+        <w:rPr>
+          <w:noProof/>
+        </w:rPr>
+        <w:lastRenderedPageBreak/>
+        <w:drawing>
+          <wp:inline distT="0" distB="0" distL="0" distR="0" wp14:anchorId="6918A014" wp14:editId="241A444E">
+            <wp:extent cx="3251200" cy="3016250"/>
+            <wp:effectExtent l="0" t="0" r="6350" b="0"/>
+            <wp:docPr id="5" name="Picture 5" descr="Text, letter&#10;&#10;Description automatically generated"/>
+            <wp:cNvGraphicFramePr>
+              <a:graphicFrameLocks xmlns:a="http://schemas.openxmlformats.org/drawingml/2006/main" noChangeAspect="1"/>
+            </wp:cNvGraphicFramePr>
+            <a:graphic xmlns:a="http://schemas.openxmlformats.org/drawingml/2006/main">
+              <a:graphicData uri="http://schemas.openxmlformats.org/drawingml/2006/picture">
+                <pic:pic xmlns:pic="http://schemas.openxmlformats.org/drawingml/2006/picture">
+                  <pic:nvPicPr>
+                    <pic:cNvPr id="5" name="Picture 5" descr="Text, letter&#10;&#10;Description automatically generated"/>
+                    <pic:cNvPicPr/>
+                  </pic:nvPicPr>
+                  <pic:blipFill rotWithShape="1">
+                    <a:blip r:embed="rId6"/>
+                    <a:srcRect l="22222" t="570" r="23077" b="9211"/>
+                    <a:stretch/>
+                  </pic:blipFill>
+                  <pic:spPr bwMode="auto">
+                    <a:xfrm>
+                      <a:off x="0" y="0"/>
+                      <a:ext cx="3251200" cy="3016250"/>
+                    </a:xfrm>
+                    <a:prstGeom prst="rect">
+                      <a:avLst/>
+                    </a:prstGeom>
+                    <a:ln>
+                      <a:noFill/>
+                    </a:ln>
+                    <a:extLst>
+                      <a:ext uri="{53640926-AAD7-44D8-BBD7-CCE9431645EC}">
+                        <a14:shadowObscured xmlns:a14="http://schemas.microsoft.com/office/drawing/2010/main"/>
+                      </a:ext>
+                    </a:extLst>
+                  </pic:spPr>
+                </pic:pic>
+              </a:graphicData>
+            </a:graphic>
+          </wp:inline>
+        </w:drawing>
+      </w:r>
+    </w:p>
+    <w:p>
+      <w:pPr>
+        <w:rPr>
+          <w:noProof/>
+        </w:rPr>
+      </w:pPr>
+    </w:p>
+    <w:p>
+      <w:pPr>
+        <w:rPr>
+          <w:noProof/>
+        </w:rPr>
+      </w:pPr>
+      <w:r>
+        <w:rPr>
+          <w:noProof/>
+        </w:rPr>
+        <w:drawing>
+          <wp:inline distT="0" distB="0" distL="0" distR="0" wp14:anchorId="34B01943" wp14:editId="6D98337C">
+            <wp:extent cx="3333750" cy="2603500"/>
+            <wp:effectExtent l="0" t="0" r="0" b="6350"/>
+            <wp:docPr id="6" name="Picture 6" descr="Text&#10;&#10;Description automatically generated with medium confidence"/>
+            <wp:cNvGraphicFramePr>
+              <a:graphicFrameLocks xmlns:a="http://schemas.openxmlformats.org/drawingml/2006/main" noChangeAspect="1"/>
+            </wp:cNvGraphicFramePr>
+            <a:graphic xmlns:a="http://schemas.openxmlformats.org/drawingml/2006/main">
+              <a:graphicData uri="http://schemas.openxmlformats.org/drawingml/2006/picture">
+                <pic:pic xmlns:pic="http://schemas.openxmlformats.org/drawingml/2006/picture">
+                  <pic:nvPicPr>
+                    <pic:cNvPr id="6" name="Picture 6" descr="Text&#10;&#10;Description automatically generated with medium confidence"/>
+                    <pic:cNvPicPr/>
+                  </pic:nvPicPr>
+                  <pic:blipFill rotWithShape="1">
+                    <a:blip r:embed="rId7"/>
+                    <a:srcRect l="18910" t="2469" r="25000" b="19658"/>
+                    <a:stretch/>
+                  </pic:blipFill>
+                  <pic:spPr bwMode="auto">
+                    <a:xfrm>
+                      <a:off x="0" y="0"/>
+                      <a:ext cx="3333750" cy="2603500"/>
+                    </a:xfrm>
+                    <a:prstGeom prst="rect">
+                      <a:avLst/>
+                    </a:prstGeom>
+                    <a:ln>
+                      <a:noFill/>
+                    </a:ln>
+                    <a:extLst>
+                      <a:ext uri="{53640926-AAD7-44D8-BBD7-CCE9431645EC}">
+                        <a14:shadowObscured xmlns:a14="http://schemas.microsoft.com/office/drawing/2010/main"/>
+                      </a:ext>
+                    </a:extLst>
+                  </pic:spPr>
+                </pic:pic>
+              </a:graphicData>
+            </a:graphic>
+          </wp:inline>
+        </w:drawing>
+      </w:r>
+    </w:p>
+    <w:p>
+      <w:pPr>
+        <w:tabs>
+          <w:tab w:val="left" w:pos="2180"/>
+        </w:tabs>
+        <w:rPr>
+          <w:noProof/>
+        </w:rPr>
+      </w:pPr>
+      <w:r>
+        <w:rPr>
+          <w:noProof/>
+        </w:rPr>
+        <w:tab/>
+      </w:r>
+    </w:p>
+    <w:p>
+      <w:pPr>
+        <w:rPr>
+          <w:b/>
+          <w:bCs/>
+          <w:noProof/>
+        </w:rPr>
+      </w:pPr>
+      <w:r>
+        <w:rPr>
+          <w:b/>
+          <w:bCs/>
+          <w:noProof/>
+        </w:rPr>
+        <w:t>UIAutomator:</w:t>
+      </w:r>
+    </w:p>
+    <w:p>
+      <w:pPr>
+        <w:rPr>
+          <w:noProof/>
+        </w:rPr>
+      </w:pPr>
+      <w:r>
+        <w:rPr>
+          <w:noProof/>
+        </w:rPr>
+        <w:tab/>
+        <w:t>UIAutomator is UI testing framework introduced by google to facilitate automation on a Androi Device or Emulator.</w:t>
+      </w:r>
+    </w:p>
+    <w:p>
+      <w:pPr>
+        <w:rPr>
+          <w:noProof/>
+        </w:rPr>
+      </w:pPr>
+      <w:r>
+        <w:rPr>
+          <w:noProof/>
+        </w:rPr>
+        <w:tab/>
+        <w:t xml:space="preserve">Appium leverages the UIAutomator and wrapped up the same as a UIAutomator2 Driver. By using the </w:t>
+      </w:r>
+      <w:r>
+        <w:rPr>
+          <w:b/>
+          <w:bCs/>
+          <w:noProof/>
+          <w:u w:val="single"/>
+        </w:rPr>
+        <w:t>UIAutomator2 driver</w:t>
+      </w:r>
+      <w:r>
+        <w:rPr>
+          <w:noProof/>
+        </w:rPr>
+        <w:t xml:space="preserve"> we can perform the UI Automation testing.</w:t>
+      </w:r>
+    </w:p>
+    <w:p>
+      <w:pPr>
+        <w:rPr>
+          <w:noProof/>
+        </w:rPr>
+      </w:pPr>
+    </w:p>
+    <w:p>
+      <w:pPr>
+        <w:rPr>
+          <w:b/>
+          <w:bCs/>
+          <w:noProof/>
+        </w:rPr>
+      </w:pPr>
+      <w:r>
+        <w:rPr>
+          <w:b/>
+          <w:bCs/>
+          <w:noProof/>
+        </w:rPr>
+        <w:t>To start the Appium server:</w:t>
+      </w:r>
+    </w:p>
+    <w:p>
+      <w:pPr>
+        <w:rPr>
+          <w:noProof/>
+        </w:rPr>
+      </w:pPr>
+      <w:r>
+        <w:rPr>
+          <w:noProof/>
+        </w:rPr>
+        <w:lastRenderedPageBreak/>
+        <w:t>$appium</w:t>
+      </w:r>
+    </w:p>
+    <w:p>
+      <w:pPr>
+        <w:rPr>
+          <w:b/>
+          <w:bCs/>
+          <w:noProof/>
+        </w:rPr>
+      </w:pPr>
+      <w:r>
+        <w:rPr>
+          <w:b/>
+          <w:bCs/>
+          <w:noProof/>
+        </w:rPr>
+        <w:t>To list down the drivers for the Appium:</w:t>
+      </w:r>
+    </w:p>
+    <w:p>
+      <w:pPr>
+        <w:rPr>
+          <w:noProof/>
+        </w:rPr>
+      </w:pPr>
+      <w:r>
+        <w:rPr>
+          <w:noProof/>
+        </w:rPr>
+        <w:drawing>
+          <wp:inline distT="0" distB="0" distL="0" distR="0" wp14:anchorId="3587CE4E" wp14:editId="33CB75F1">
+            <wp:extent cx="3588649" cy="2584450"/>
+            <wp:effectExtent l="0" t="0" r="0" b="6350"/>
+            <wp:docPr id="2" name="Picture 2" descr="Text&#10;&#10;Description automatically generated"/>
+            <wp:cNvGraphicFramePr>
+              <a:graphicFrameLocks xmlns:a="http://schemas.openxmlformats.org/drawingml/2006/main" noChangeAspect="1"/>
+            </wp:cNvGraphicFramePr>
+            <a:graphic xmlns:a="http://schemas.openxmlformats.org/drawingml/2006/main">
+              <a:graphicData uri="http://schemas.openxmlformats.org/drawingml/2006/picture">
+                <pic:pic xmlns:pic="http://schemas.openxmlformats.org/drawingml/2006/picture">
+                  <pic:nvPicPr>
+                    <pic:cNvPr id="2" name="Picture 2" descr="Text&#10;&#10;Description automatically generated"/>
+                    <pic:cNvPicPr/>
+                  </pic:nvPicPr>
+                  <pic:blipFill>
+                    <a:blip r:embed="rId8"/>
+                    <a:stretch>
+                      <a:fillRect/>
+                    </a:stretch>
+                  </pic:blipFill>
+                  <pic:spPr>
+                    <a:xfrm>
+                      <a:off x="0" y="0"/>
+                      <a:ext cx="3595196" cy="2589165"/>
+                    </a:xfrm>
+                    <a:prstGeom prst="rect">
+                      <a:avLst/>
+                    </a:prstGeom>
+                  </pic:spPr>
+                </pic:pic>
+              </a:graphicData>
+            </a:graphic>
+          </wp:inline>
+        </w:drawing>
+      </w:r>
+    </w:p>
+    <w:p>
+      <w:pPr>
+        <w:tabs>
+          <w:tab w:val="left" w:pos="3170"/>
+        </w:tabs>
+      </w:pPr>
+      <w:r>
+        <w:tab/>
+      </w:r>
+    </w:p>
+    <w:p>
+      <w:pPr>
+        <w:tabs>
+          <w:tab w:val="left" w:pos="3170"/>
+        </w:tabs>
+        <w:rPr>
+          <w:b/>
+          <w:bCs/>
+        </w:rPr>
+      </w:pPr>
+    </w:p>
+    <w:p>
+      <w:pPr>
+        <w:tabs>
+          <w:tab w:val="left" w:pos="3170"/>
+        </w:tabs>
+        <w:rPr>
+          <w:b/>
+          <w:bCs/>
+        </w:rPr>
+      </w:pPr>
+      <w:r>
+        <w:rPr>
+          <w:b/>
+          <w:bCs/>
+        </w:rPr>
+        <w:t>To install the driver:</w:t>
+      </w:r>
+    </w:p>
+    <w:p>
+      <w:pPr>
+        <w:tabs>
+          <w:tab w:val="left" w:pos="3170"/>
+        </w:tabs>
+      </w:pPr>
+      <w:r>
+        <w:t>$</w:t>
+      </w:r>
+      <w:proofErr w:type="spellStart"/>
+      <w:r>
+        <w:t>appium</w:t>
+      </w:r>
+      <w:proofErr w:type="spellEnd"/>
+      <w:r>
+        <w:t xml:space="preserve"> driver</w:t>
+      </w:r>
+      <w:r>
+        <w:t xml:space="preserve"> install DRIVER_NAME</w:t>
+      </w:r>
+    </w:p>
+    <w:p>
+      <w:pPr>
+        <w:tabs>
+          <w:tab w:val="left" w:pos="3170"/>
+        </w:tabs>
+      </w:pPr>
+    </w:p>
+    <w:p>
+      <w:pPr>
+        <w:tabs>
+          <w:tab w:val="left" w:pos="3170"/>
+        </w:tabs>
+        <w:rPr>
+          <w:noProof/>
+        </w:rPr>
+      </w:pPr>
+      <w:r>
+        <w:rPr>
+          <w:noProof/>
+        </w:rPr>
+        <w:lastRenderedPageBreak/>
+        <w:drawing>
+          <wp:inline distT="0" distB="0" distL="0" distR="0" wp14:anchorId="066D5CBA" wp14:editId="19CD6FE8">
+            <wp:extent cx="5943600" cy="6122670"/>
+            <wp:effectExtent l="0" t="0" r="0" b="0"/>
+            <wp:docPr id="3" name="Picture 3" descr="Text&#10;&#10;Description automatically generated"/>
+            <wp:cNvGraphicFramePr>
+              <a:graphicFrameLocks xmlns:a="http://schemas.openxmlformats.org/drawingml/2006/main" noChangeAspect="1"/>
+            </wp:cNvGraphicFramePr>
+            <a:graphic xmlns:a="http://schemas.openxmlformats.org/drawingml/2006/main">
+              <a:graphicData uri="http://schemas.openxmlformats.org/drawingml/2006/picture">
+                <pic:pic xmlns:pic="http://schemas.openxmlformats.org/drawingml/2006/picture">
+                  <pic:nvPicPr>
+                    <pic:cNvPr id="3" name="Picture 3" descr="Text&#10;&#10;Description automatically generated"/>
+                    <pic:cNvPicPr/>
+                  </pic:nvPicPr>
+                  <pic:blipFill>
+                    <a:blip r:embed="rId9"/>
+                    <a:stretch>
+                      <a:fillRect/>
+                    </a:stretch>
+                  </pic:blipFill>
+                  <pic:spPr>
+                    <a:xfrm>
+                      <a:off x="0" y="0"/>
+                      <a:ext cx="5943600" cy="6122670"/>
+                    </a:xfrm>
+                    <a:prstGeom prst="rect">
+                      <a:avLst/>
+                    </a:prstGeom>
+                  </pic:spPr>
+                </pic:pic>
+              </a:graphicData>
+            </a:graphic>
+          </wp:inline>
+        </w:drawing>
+      </w:r>
+    </w:p>
+    <w:p/>
+    <w:p>
+      <w:pPr>
+        <w:rPr>
+          <w:b/>
+          <w:bCs/>
+        </w:rPr>
+      </w:pPr>
+      <w:r>
+        <w:rPr>
+          <w:b/>
+          <w:bCs/>
+        </w:rPr>
+        <w:t>By using UiAutomator2Options class we can create an Options to access the App:</w:t>
+      </w:r>
+    </w:p>
+    <w:p>
+      <w:pPr>
+        <w:ind w:left="720"/>
+      </w:pPr>
+      <w:r>
+        <w:t>UiAutomator2Options capabilities = new UiAutomator2Options();</w:t>
+      </w:r>
+    </w:p>
+    <w:p>
+      <w:pPr>
+        <w:ind w:left="720"/>
+      </w:pPr>
+      <w:proofErr w:type="spellStart"/>
+      <w:r>
+        <w:t>capabilities.setDevice</w:t>
+      </w:r>
+      <w:proofErr w:type="spellEnd"/>
+      <w:r>
+        <w:t>(“DEVICE_NAME”);</w:t>
+      </w:r>
+    </w:p>
+    <w:p>
+      <w:pPr>
+        <w:ind w:left="720"/>
+      </w:pPr>
+      <w:proofErr w:type="spellStart"/>
+      <w:r>
+        <w:t>capabilities.setApp</w:t>
+      </w:r>
+      <w:proofErr w:type="spellEnd"/>
+      <w:r>
+        <w:t>(“PATH_TO_APK_FILE”);</w:t>
+      </w:r>
+    </w:p>
+    <w:p>
+      <w:pPr>
+        <w:ind w:left="720"/>
+      </w:pPr>
+    </w:p>
+    <w:p>
+      <w:pPr>
+        <w:ind w:left="720"/>
+      </w:pPr>
+    </w:p>
+    <w:p>
+      <w:pPr>
+        <w:tabs>
+          <w:tab w:val="left" w:pos="3170"/>
+        </w:tabs>
+        <w:rPr>
+          <w:b/>
+          <w:bCs/>
+        </w:rPr>
+      </w:pPr>
+      <w:r>
+        <w:rPr>
+          <w:b/>
+          <w:bCs/>
+        </w:rPr>
+        <w:lastRenderedPageBreak/>
+        <w:t>Appium Inspector:</w:t>
+      </w:r>
+    </w:p>
+    <w:p>
+      <w:pPr>
+        <w:tabs>
+          <w:tab w:val="left" w:pos="3170"/>
+        </w:tabs>
+      </w:pPr>
+      <w:r>
+        <w:t>To identify the locators we are using the Appium Inspector.</w:t>
+      </w:r>
+    </w:p>
+    <w:p>
+      <w:pPr>
+        <w:tabs>
+          <w:tab w:val="left" w:pos="3170"/>
+        </w:tabs>
+      </w:pPr>
+      <w:r>
+        <w:rPr>
+          <w:u w:val="single"/>
+        </w:rPr>
+        <w:t>How to configure?</w:t>
+      </w:r>
+      <w:r>
+        <w:t xml:space="preserve"> [To specify the correct APP at correct Mobile Device]</w:t>
+      </w:r>
+    </w:p>
+    <w:p>
+      <w:pPr>
+        <w:tabs>
+          <w:tab w:val="left" w:pos="3170"/>
+        </w:tabs>
+      </w:pPr>
+      <w:r>
+        <w:t xml:space="preserve">     app: “PATH_TO_APK_FILE”,</w:t>
+      </w:r>
+    </w:p>
+    <w:p>
+      <w:pPr>
+        <w:tabs>
+          <w:tab w:val="left" w:pos="3170"/>
+        </w:tabs>
+      </w:pPr>
+      <w:r>
+        <w:t xml:space="preserve">     </w:t>
+      </w:r>
+      <w:proofErr w:type="spellStart"/>
+      <w:r>
+        <w:t>deviceName</w:t>
+      </w:r>
+      <w:proofErr w:type="spellEnd"/>
+      <w:r>
+        <w:t>: “NAME_OF_THE_DEVICE”</w:t>
+      </w:r>
+    </w:p>
+    <w:p>
+      <w:pPr>
+        <w:tabs>
+          <w:tab w:val="left" w:pos="3170"/>
+        </w:tabs>
+      </w:pPr>
+      <w:r>
+        <w:t xml:space="preserve">     </w:t>
+      </w:r>
+      <w:proofErr w:type="spellStart"/>
+      <w:r>
+        <w:t>platformName</w:t>
+      </w:r>
+      <w:proofErr w:type="spellEnd"/>
+      <w:r>
+        <w:t xml:space="preserve">: “android/ </w:t>
+      </w:r>
+      <w:proofErr w:type="spellStart"/>
+      <w:r>
+        <w:t>ios</w:t>
+      </w:r>
+      <w:proofErr w:type="spellEnd"/>
+      <w:r>
+        <w:t xml:space="preserve">”     // Since, this </w:t>
+      </w:r>
+      <w:r>
+        <w:rPr>
+          <w:b/>
+          <w:bCs/>
+        </w:rPr>
+        <w:t xml:space="preserve">Appium inspector </w:t>
+      </w:r>
+      <w:r>
+        <w:t xml:space="preserve">can used for </w:t>
+      </w:r>
+      <w:r>
+        <w:rPr>
+          <w:b/>
+          <w:bCs/>
+        </w:rPr>
+        <w:t xml:space="preserve">iOS </w:t>
+      </w:r>
+      <w:r>
+        <w:t>as well. We need to provide this.</w:t>
+      </w:r>
+    </w:p>
+    <w:p>
+      <w:pPr>
+        <w:tabs>
+          <w:tab w:val="left" w:pos="3170"/>
+        </w:tabs>
+      </w:pPr>
+      <w:r>
+        <w:t xml:space="preserve">     </w:t>
+      </w:r>
+      <w:proofErr w:type="spellStart"/>
+      <w:r>
+        <w:t>automationName</w:t>
+      </w:r>
+      <w:proofErr w:type="spellEnd"/>
+      <w:r>
+        <w:t xml:space="preserve">: “UIAutomator2” </w:t>
+      </w:r>
+    </w:p>
+    <w:p/>
+    <w:p>
+      <w:r>
+        <w:rPr>
+          <w:noProof/>
+        </w:rPr>
+        <w:drawing>
+          <wp:inline distT="0" distB="0" distL="0" distR="0" wp14:anchorId="5F9CC17A" wp14:editId="6946FE30">
+            <wp:extent cx="6299200" cy="3176520"/>
+            <wp:effectExtent l="0" t="0" r="6350" b="5080"/>
+            <wp:docPr id="7" name="Picture 7" descr="Graphical user interface, application&#10;&#10;Description automatically generated"/>
+            <wp:cNvGraphicFramePr>
+              <a:graphicFrameLocks xmlns:a="http://schemas.openxmlformats.org/drawingml/2006/main" noChangeAspect="1"/>
+            </wp:cNvGraphicFramePr>
+            <a:graphic xmlns:a="http://schemas.openxmlformats.org/drawingml/2006/main">
+              <a:graphicData uri="http://schemas.openxmlformats.org/drawingml/2006/picture">
+                <pic:pic xmlns:pic="http://schemas.openxmlformats.org/drawingml/2006/picture">
+                  <pic:nvPicPr>
+                    <pic:cNvPr id="7" name="Picture 7" descr="Graphical user interface, application&#10;&#10;Description automatically generated"/>
+                    <pic:cNvPicPr/>
+                  </pic:nvPicPr>
+                  <pic:blipFill>
+                    <a:blip r:embed="rId10"/>
+                    <a:stretch>
+                      <a:fillRect/>
+                    </a:stretch>
+                  </pic:blipFill>
+                  <pic:spPr>
+                    <a:xfrm>
+                      <a:off x="0" y="0"/>
+                      <a:ext cx="6305963" cy="3179930"/>
+                    </a:xfrm>
+                    <a:prstGeom prst="rect">
+                      <a:avLst/>
+                    </a:prstGeom>
+                  </pic:spPr>
+                </pic:pic>
+              </a:graphicData>
+            </a:graphic>
+          </wp:inline>
+        </w:drawing>
+      </w:r>
+    </w:p>
+    <w:p>
+      <w:pPr>
+        <w:ind w:left="720"/>
+      </w:pPr>
+    </w:p>
+    <w:p>
+      <w:pPr>
+        <w:ind w:left="720"/>
+      </w:pPr>
+    </w:p>
+    <w:p>
+      <w:pPr>
+        <w:rPr>
+          <w:b/>
+          <w:bCs/>
+        </w:rPr>
+      </w:pPr>
+      <w:r>
+        <w:rPr>
+          <w:b/>
+          <w:bCs/>
+        </w:rPr>
+        <w:t>Appium Locators:</w:t>
+      </w:r>
+    </w:p>
+    <w:p>
+      <w:r>
+        <w:t xml:space="preserve">Under </w:t>
+      </w:r>
+      <w:r>
+        <w:t xml:space="preserve">class </w:t>
+      </w:r>
+      <w:r>
+        <w:rPr>
+          <w:b/>
+          <w:bCs/>
+        </w:rPr>
+        <w:t>By</w:t>
+      </w:r>
+      <w:r>
+        <w:t>:</w:t>
+      </w:r>
+    </w:p>
+    <w:p>
+      <w:pPr>
+        <w:ind w:firstLine="720"/>
+      </w:pPr>
+      <w:proofErr w:type="spellStart"/>
+      <w:r>
+        <w:t>Xpath</w:t>
+      </w:r>
+      <w:proofErr w:type="spellEnd"/>
+      <w:r>
+        <w:t>, id</w:t>
+      </w:r>
+    </w:p>
+    <w:p>
+      <w:pPr>
+        <w:rPr>
+          <w:b/>
+          <w:bCs/>
+        </w:rPr>
+      </w:pPr>
+      <w:r>
+        <w:t xml:space="preserve">Under class </w:t>
+      </w:r>
+      <w:proofErr w:type="spellStart"/>
+      <w:r>
+        <w:rPr>
+          <w:b/>
+          <w:bCs/>
+        </w:rPr>
+        <w:t>AppiumBy</w:t>
+      </w:r>
+      <w:proofErr w:type="spellEnd"/>
+      <w:r>
+        <w:rPr>
+          <w:b/>
+          <w:bCs/>
+        </w:rPr>
+        <w:t>:</w:t>
+      </w:r>
+    </w:p>
+    <w:p>
+      <w:pPr>
+        <w:ind w:firstLine="720"/>
+      </w:pPr>
+      <w:proofErr w:type="spellStart"/>
+      <w:r>
+        <w:t>accesibilityId</w:t>
+      </w:r>
+      <w:proofErr w:type="spellEnd"/>
+      <w:r>
+        <w:t xml:space="preserve">, </w:t>
+      </w:r>
+      <w:proofErr w:type="spellStart"/>
+      <w:r>
+        <w:t>androidUIAutomator</w:t>
+      </w:r>
+      <w:proofErr w:type="spellEnd"/>
+    </w:p>
+    <w:p/>
+    <w:p/>
+    <w:p>
+      <w:pPr>
+        <w:rPr>
+          <w:b/>
+          <w:bCs/>
+          <w:noProof/>
+        </w:rPr>
+      </w:pPr>
+      <w:r>
+        <w:rPr>
+          <w:b/>
+          <w:bCs/>
+          <w:noProof/>
+        </w:rPr>
+        <w:lastRenderedPageBreak/>
+        <w:t>Appium Gestures (like Double Click, Long Press):</w:t>
+      </w:r>
+      <w:r>
+        <w:rPr>
+          <w:noProof/>
+        </w:rPr>
+        <w:br/>
+      </w:r>
+      <w:hyperlink r:id="rId11" w:history="1">
+        <w:r>
+          <w:rPr>
+            <w:rStyle w:val="Hyperlink"/>
+            <w:b/>
+            <w:bCs/>
+            <w:noProof/>
+          </w:rPr>
+          <w:t>https://appium.io/docs/en/writing-running-appium/android/android-mobile-gestures/</w:t>
+        </w:r>
+      </w:hyperlink>
+    </w:p>
+    <w:p>
+      <w:pPr>
+        <w:rPr>
+          <w:noProof/>
+        </w:rPr>
+      </w:pPr>
+    </w:p>
+    <w:p>
+      <w:pPr>
+        <w:rPr>
+          <w:b/>
+          <w:bCs/>
+          <w:noProof/>
+        </w:rPr>
+      </w:pPr>
+      <w:r>
+        <w:rPr>
+          <w:noProof/>
+        </w:rPr>
+        <w:t xml:space="preserve">To create an Long Press we need to pass some JAVA SCRIPT into appium. To pass that JavaScript we have an method called </w:t>
+      </w:r>
+      <w:r>
+        <w:rPr>
+          <w:b/>
+          <w:bCs/>
+          <w:noProof/>
+        </w:rPr>
+        <w:t>executeScript(</w:t>
+      </w:r>
+      <w:r>
+        <w:rPr>
+          <w:b/>
+          <w:bCs/>
+          <w:noProof/>
+        </w:rPr>
+        <w:t>event, Where to perform specific event</w:t>
+      </w:r>
+      <w:r>
+        <w:rPr>
+          <w:b/>
+          <w:bCs/>
+          <w:noProof/>
+        </w:rPr>
+        <w:t xml:space="preserve"> as a Map&lt;Key, Values&gt;</w:t>
+      </w:r>
+      <w:r>
+        <w:rPr>
+          <w:b/>
+          <w:bCs/>
+          <w:noProof/>
+        </w:rPr>
+        <w:t>)</w:t>
+      </w:r>
+      <w:r>
+        <w:rPr>
+          <w:b/>
+          <w:bCs/>
+          <w:noProof/>
+        </w:rPr>
+        <w:t>.</w:t>
+      </w:r>
+    </w:p>
+    <w:p>
+      <w:pPr>
+        <w:rPr>
+          <w:b/>
+          <w:bCs/>
+          <w:noProof/>
+        </w:rPr>
+      </w:pPr>
+      <w:r>
+        <w:rPr>
+          <w:noProof/>
+        </w:rPr>
+        <w:drawing>
+          <wp:inline distT="0" distB="0" distL="0" distR="0" wp14:anchorId="3720C0C6" wp14:editId="19E5D548">
+            <wp:extent cx="5943600" cy="1188720"/>
+            <wp:effectExtent l="0" t="0" r="0" b="0"/>
+            <wp:docPr id="8" name="Picture 8" descr="Text&#10;&#10;Description automatically generated"/>
+            <wp:cNvGraphicFramePr>
+              <a:graphicFrameLocks xmlns:a="http://schemas.openxmlformats.org/drawingml/2006/main" noChangeAspect="1"/>
+            </wp:cNvGraphicFramePr>
+            <a:graphic xmlns:a="http://schemas.openxmlformats.org/drawingml/2006/main">
+              <a:graphicData uri="http://schemas.openxmlformats.org/drawingml/2006/picture">
+                <pic:pic xmlns:pic="http://schemas.openxmlformats.org/drawingml/2006/picture">
+                  <pic:nvPicPr>
+                    <pic:cNvPr id="8" name="Picture 8" descr="Text&#10;&#10;Description automatically generated"/>
+                    <pic:cNvPicPr/>
+                  </pic:nvPicPr>
+                  <pic:blipFill>
+                    <a:blip r:embed="rId12"/>
+                    <a:stretch>
+                      <a:fillRect/>
+                    </a:stretch>
+                  </pic:blipFill>
+                  <pic:spPr>
+                    <a:xfrm>
+                      <a:off x="0" y="0"/>
+                      <a:ext cx="5943600" cy="1188720"/>
+                    </a:xfrm>
+                    <a:prstGeom prst="rect">
+                      <a:avLst/>
+                    </a:prstGeom>
+                  </pic:spPr>
+                </pic:pic>
+              </a:graphicData>
+            </a:graphic>
+          </wp:inline>
+        </w:drawing>
+      </w:r>
+    </w:p>
+    <w:p>
+      <w:pPr>
+        <w:rPr>
+          <w:b/>
+          <w:bCs/>
+          <w:noProof/>
+        </w:rPr>
+      </w:pPr>
+    </w:p>
+    <w:p>
+      <w:pPr>
+        <w:rPr>
+          <w:b/>
+          <w:bCs/>
+          <w:noProof/>
+        </w:rPr>
+      </w:pPr>
+      <w:r>
+        <w:rPr>
+          <w:b/>
+          <w:bCs/>
+          <w:noProof/>
+        </w:rPr>
+        <w:t>UiScrollable:</w:t>
+      </w:r>
+    </w:p>
+    <w:p>
+      <w:pPr>
+        <w:rPr>
+          <w:noProof/>
+        </w:rPr>
+      </w:pPr>
+      <w:hyperlink r:id="rId13" w:history="1">
+        <w:r>
+          <w:rPr>
+            <w:rStyle w:val="Hyperlink"/>
+            <w:noProof/>
+          </w:rPr>
+          <w:t>https://developer.android.com/reference/androidx/test/uiautomator/UiScrollable</w:t>
+        </w:r>
+      </w:hyperlink>
+    </w:p>
+    <w:p>
+      <w:pPr>
+        <w:rPr>
+          <w:noProof/>
+        </w:rPr>
+      </w:pPr>
+    </w:p>
+    <w:p/>
+    <w:p>
+      <w:pPr>
+        <w:rPr>
+          <w:b/>
+          <w:bCs/>
+        </w:rPr>
+      </w:pPr>
+      <w:r>
+        <w:rPr>
+          <w:b/>
+          <w:bCs/>
+        </w:rPr>
+        <w:t>We can open the App using Package and Activity:</w:t>
+      </w:r>
+    </w:p>
+    <w:p>
+      <w:pPr>
+        <w:ind w:left="720"/>
+      </w:pPr>
+      <w:r>
+        <w:t>Package – indicates the specific App</w:t>
+      </w:r>
+    </w:p>
+    <w:p>
+      <w:pPr>
+        <w:ind w:left="720"/>
+      </w:pPr>
+      <w:r>
+        <w:t>Activity – indicates the specific page of the App</w:t>
+      </w:r>
+    </w:p>
+    <w:p>
+      <w:pPr>
+        <w:ind w:left="720"/>
+      </w:pPr>
+      <w:r>
+        <w:t>So that, we can directly</w:t>
+      </w:r>
+      <w:r>
+        <w:t xml:space="preserve"> launch the Page which we need without opening the App from the initial stage.</w:t>
+      </w:r>
+    </w:p>
+    <w:p/>
+    <w:p>
+      <w:pPr>
+        <w:rPr>
+          <w:b/>
+          <w:bCs/>
+        </w:rPr>
+      </w:pPr>
+      <w:r>
+        <w:rPr>
+          <w:b/>
+          <w:bCs/>
+        </w:rPr>
+        <w:t>How to find ‘Package’ and ‘Activity’ ?</w:t>
+      </w:r>
+    </w:p>
+    <w:p>
+      <w:r>
+        <w:t xml:space="preserve">   </w:t>
+      </w:r>
+      <w:r>
+        <w:t xml:space="preserve"> $</w:t>
+      </w:r>
+      <w:proofErr w:type="spellStart"/>
+      <w:r>
+        <w:t>adb</w:t>
+      </w:r>
+      <w:proofErr w:type="spellEnd"/>
+      <w:r>
+        <w:t xml:space="preserve"> shell </w:t>
+      </w:r>
+      <w:proofErr w:type="spellStart"/>
+      <w:r>
+        <w:t>dumpsys</w:t>
+      </w:r>
+      <w:proofErr w:type="spellEnd"/>
+      <w:r>
+        <w:t xml:space="preserve"> window | </w:t>
+      </w:r>
+      <w:r>
+        <w:t>grep -E</w:t>
+      </w:r>
+      <w:r>
+        <w:t xml:space="preserve"> </w:t>
+      </w:r>
+      <w:r>
+        <w:t>‘</w:t>
+      </w:r>
+      <w:proofErr w:type="spellStart"/>
+      <w:r>
+        <w:t>mCurrentFocus</w:t>
+      </w:r>
+      <w:proofErr w:type="spellEnd"/>
+      <w:r>
+        <w:t>’</w:t>
+      </w:r>
+      <w:r>
+        <w:t xml:space="preserve">  [For MAC]</w:t>
+      </w:r>
+      <w:r>
+        <w:t xml:space="preserve">   </w:t>
+      </w:r>
+    </w:p>
+    <w:p>
+      <w:r>
+        <w:t xml:space="preserve">    $</w:t>
+      </w:r>
+      <w:proofErr w:type="spellStart"/>
+      <w:r>
+        <w:t>adb</w:t>
+      </w:r>
+      <w:proofErr w:type="spellEnd"/>
+      <w:r>
+        <w:t xml:space="preserve"> shell </w:t>
+      </w:r>
+      <w:proofErr w:type="spellStart"/>
+      <w:r>
+        <w:t>dumpsys</w:t>
+      </w:r>
+      <w:proofErr w:type="spellEnd"/>
+      <w:r>
+        <w:t xml:space="preserve"> window | find “</w:t>
+      </w:r>
+      <w:proofErr w:type="spellStart"/>
+      <w:r>
+        <w:t>mCurrentFocus</w:t>
+      </w:r>
+      <w:proofErr w:type="spellEnd"/>
+      <w:r>
+        <w:t>”   [For Windows]</w:t>
+      </w:r>
+    </w:p>
+    <w:p>
+      <w:pPr>
+        <w:rPr>
+          <w:b/>
+          <w:bCs/>
+        </w:rPr>
+      </w:pPr>
+      <w:r>
+        <w:t xml:space="preserve">Above command will give the result as </w:t>
+      </w:r>
+      <w:r>
+        <w:rPr>
+          <w:b/>
+          <w:bCs/>
+        </w:rPr>
+        <w:t>&lt;</w:t>
+      </w:r>
+      <w:proofErr w:type="spellStart"/>
+      <w:r>
+        <w:rPr>
+          <w:b/>
+          <w:bCs/>
+        </w:rPr>
+        <w:t>Package</w:t>
+      </w:r>
+      <w:r>
+        <w:rPr>
+          <w:b/>
+          <w:bCs/>
+        </w:rPr>
+        <w:t>_Name</w:t>
+      </w:r>
+      <w:proofErr w:type="spellEnd"/>
+      <w:r>
+        <w:rPr>
+          <w:b/>
+          <w:bCs/>
+        </w:rPr>
+        <w:t>&gt;/&lt;</w:t>
+      </w:r>
+      <w:proofErr w:type="spellStart"/>
+      <w:r>
+        <w:rPr>
+          <w:b/>
+          <w:bCs/>
+        </w:rPr>
+        <w:t>Activity</w:t>
+      </w:r>
+      <w:r>
+        <w:rPr>
+          <w:b/>
+          <w:bCs/>
+        </w:rPr>
+        <w:t>_Name</w:t>
+      </w:r>
+      <w:proofErr w:type="spellEnd"/>
+      <w:r>
+        <w:rPr>
+          <w:b/>
+          <w:bCs/>
+        </w:rPr>
+        <w:t>&gt;</w:t>
+      </w:r>
+    </w:p>
+    <w:p>
+      <w:pPr>
+        <w:rPr>
+          <w:b/>
+          <w:bCs/>
+        </w:rPr>
+      </w:pPr>
+    </w:p>
+    <w:p>
+      <w:pPr>
+        <w:rPr>
+          <w:b/>
+          <w:bCs/>
+        </w:rPr>
+      </w:pPr>
+      <w:r>
+        <w:rPr>
+          <w:b/>
+          <w:bCs/>
+        </w:rPr>
+        <w:t>How</w:t>
+      </w:r>
+      <w:r>
+        <w:rPr>
+          <w:b/>
+          <w:bCs/>
+        </w:rPr>
+        <w:t xml:space="preserve"> to implement </w:t>
+      </w:r>
+      <w:r>
+        <w:rPr>
+          <w:b/>
+          <w:bCs/>
+        </w:rPr>
+        <w:t>?</w:t>
+      </w:r>
+    </w:p>
+    <w:p>
+      <w:pPr>
+        <w:ind w:left="720"/>
+      </w:pPr>
+      <w:r>
+        <w:t xml:space="preserve">Activity </w:t>
+      </w:r>
+      <w:proofErr w:type="spellStart"/>
+      <w:r>
+        <w:t>activity</w:t>
+      </w:r>
+      <w:proofErr w:type="spellEnd"/>
+      <w:r>
+        <w:t xml:space="preserve"> = new Activity(&lt;</w:t>
+      </w:r>
+      <w:proofErr w:type="spellStart"/>
+      <w:r>
+        <w:t>Package_Name</w:t>
+      </w:r>
+      <w:proofErr w:type="spellEnd"/>
+      <w:r>
+        <w:t>&gt;, &lt;</w:t>
+      </w:r>
+      <w:proofErr w:type="spellStart"/>
+      <w:r>
+        <w:t>Activity_Name</w:t>
+      </w:r>
+      <w:proofErr w:type="spellEnd"/>
+      <w:r>
+        <w:t>&gt;);</w:t>
+      </w:r>
+    </w:p>
+    <w:p>
+      <w:pPr>
+        <w:ind w:left="720"/>
+      </w:pPr>
+      <w:proofErr w:type="spellStart"/>
+      <w:r>
+        <w:t>Driver.startActivity</w:t>
+      </w:r>
+      <w:proofErr w:type="spellEnd"/>
+      <w:r>
+        <w:t>(activity);</w:t>
+      </w:r>
+    </w:p>
+    <w:p/>
     <w:sectPr>
       <w:pgSz w:w="12240" w:h="15840"/>
       <w:pgMar w:top="1440" w:right="1440" w:bottom="1440" w:left="1440" w:header="720" w:footer="720" w:gutter="0"/>
@@ -353,6 +1854,7 @@
     <w:lsdException w:name="HTML Sample" w:semiHidden="1" w:unhideWhenUsed="1"/>
     <w:lsdException w:name="HTML Typewriter" w:semiHidden="1" w:unhideWhenUsed="1"/>
     <w:lsdException w:name="HTML Variable" w:semiHidden="1" w:unhideWhenUsed="1"/>
+    <w:lsdException w:name="Normal Table" w:semiHidden="1" w:unhideWhenUsed="1"/>
     <w:lsdException w:name="annotation subject" w:semiHidden="1" w:unhideWhenUsed="1"/>
     <w:lsdException w:name="No List" w:semiHidden="1" w:unhideWhenUsed="1"/>
     <w:lsdException w:name="Outline List 1" w:semiHidden="1" w:unhideWhenUsed="1"/>
@@ -399,8 +1901,10 @@
     <w:lsdException w:name="Table Subtle 2" w:semiHidden="1" w:unhideWhenUsed="1"/>
     <w:lsdException w:name="Table Web 1" w:semiHidden="1" w:unhideWhenUsed="1"/>
     <w:lsdException w:name="Table Web 2" w:semiHidden="1" w:unhideWhenUsed="1"/>
+    <w:lsdException w:name="Table Web 3" w:semiHidden="1" w:unhideWhenUsed="1"/>
     <w:lsdException w:name="Balloon Text" w:semiHidden="1" w:unhideWhenUsed="1"/>
     <w:lsdException w:name="Table Grid" w:uiPriority="39"/>
+    <w:lsdException w:name="Table Theme" w:semiHidden="1" w:unhideWhenUsed="1"/>
     <w:lsdException w:name="Placeholder Text" w:semiHidden="1"/>
     <w:lsdException w:name="No Spacing" w:uiPriority="1" w:qFormat="1"/>
     <w:lsdException w:name="Light Shading" w:uiPriority="60"/>
@@ -652,6 +2156,29 @@
     <w:uiPriority w:val="99"/>
     <w:semiHidden/>
     <w:unhideWhenUsed/>
+  </w:style>
+  <w:style w:type="character" w:styleId="Hyperlink">
+    <w:name w:val="Hyperlink"/>
+    <w:basedOn w:val="DefaultParagraphFont"/>
+    <w:uiPriority w:val="99"/>
+    <w:unhideWhenUsed/>
+    <w:rsid w:val="000C6D5B"/>
+    <w:rPr>
+      <w:color w:val="0563C1" w:themeColor="hyperlink"/>
+      <w:u w:val="single"/>
+    </w:rPr>
+  </w:style>
+  <w:style w:type="character" w:styleId="UnresolvedMention">
+    <w:name w:val="Unresolved Mention"/>
+    <w:basedOn w:val="DefaultParagraphFont"/>
+    <w:uiPriority w:val="99"/>
+    <w:semiHidden/>
+    <w:unhideWhenUsed/>
+    <w:rsid w:val="000C6D5B"/>
+    <w:rPr>
+      <w:color w:val="605E5C"/>
+      <w:shd w:val="clear" w:color="auto" w:fill="E1DFDD"/>
+    </w:rPr>
   </w:style>
 </w:styles>
 </file>

</xml_diff>